<commit_message>
Final version. Bra jobbat!
</commit_message>
<xml_diff>
--- a/T2.docx
+++ b/T2.docx
@@ -7,28 +7,20 @@
         <w:pStyle w:val="Rubrik"/>
         <w:jc w:val="center"/>
         <w:rPr>
-          <w:lang w:val="sv-SE"/>
+          <w:lang w:val="en-GB"/>
         </w:rPr>
       </w:pPr>
       <w:r>
         <w:rPr>
-          <w:lang w:val="sv-SE"/>
+          <w:lang w:val="en-GB"/>
         </w:rPr>
-        <w:t xml:space="preserve">T2 – REST </w:t>
-      </w:r>
-      <w:proofErr w:type="spellStart"/>
-      <w:r>
-        <w:rPr>
-          <w:lang w:val="sv-SE"/>
-        </w:rPr>
-        <w:t>Primes</w:t>
-      </w:r>
-      <w:proofErr w:type="spellEnd"/>
+        <w:t>T2 – REST Primes</w:t>
+      </w:r>
     </w:p>
     <w:p>
       <w:pPr>
         <w:rPr>
-          <w:lang w:val="sv-SE"/>
+          <w:lang w:val="en-GB"/>
         </w:rPr>
       </w:pPr>
     </w:p>
@@ -43,7 +35,13 @@
     </w:p>
     <w:p>
       <w:r>
-        <w:t>We created a server that holds two lists, one with prime numbers and one with non-prime numbers. Clients can connect to this server and send integers with GET requests. This will return a HTTP respond with a string. The string have three states, “-1” if the number is not</w:t>
+        <w:t xml:space="preserve">We created a server that holds two lists, one with prime numbers and one with non-prime numbers. Clients can connect to this server and send integers with GET requests. This will return a HTTP respond with a string. The string </w:t>
+      </w:r>
+      <w:r>
+        <w:t>has</w:t>
+      </w:r>
+      <w:r>
+        <w:t xml:space="preserve"> three states, “-1” if the number is not</w:t>
       </w:r>
       <w:r>
         <w:t xml:space="preserve"> stored</w:t>
@@ -57,7 +55,18 @@
     </w:p>
     <w:p>
       <w:r>
-        <w:t xml:space="preserve">The Client-side takes an integer as input and sends to server. If the return from the server is “-1” the number will be calculated with an simple algorithm and send the answer with GET request to the server.  </w:t>
+        <w:t xml:space="preserve">The Client-side takes an integer as input and sends to server. If the return from the server is “-1” the number will be calculated with </w:t>
+      </w:r>
+      <w:r>
+        <w:t>a</w:t>
+      </w:r>
+      <w:r>
+        <w:t xml:space="preserve"> </w:t>
+      </w:r>
+      <w:bookmarkStart w:id="0" w:name="_GoBack"/>
+      <w:bookmarkEnd w:id="0"/>
+      <w:r>
+        <w:t xml:space="preserve">simple algorithm and send the answer with GET request to the server.  </w:t>
       </w:r>
     </w:p>
     <w:p/>
@@ -127,8 +136,12 @@
       <w:r>
         <w:t>The client will ask you for an integer and will return if it’s a prime number or non-prime number.</w:t>
       </w:r>
-      <w:bookmarkStart w:id="0" w:name="_GoBack"/>
-      <w:bookmarkEnd w:id="0"/>
+    </w:p>
+    <w:p/>
+    <w:p>
+      <w:r>
+        <w:t>Authors: Filip Kågesson and Simon Cederbom.</w:t>
+      </w:r>
     </w:p>
     <w:sectPr>
       <w:pgSz w:w="11906" w:h="16838"/>

</xml_diff>